<commit_message>
changed first word and font size
</commit_message>
<xml_diff>
--- a/TestFile.docx
+++ b/TestFile.docx
@@ -3,14 +3,30 @@
 <w:document xmlns:wpc="http://schemas.microsoft.com/office/word/2010/wordprocessingCanvas" xmlns:mc="http://schemas.openxmlformats.org/markup-compatibility/2006" xmlns:o="urn:schemas-microsoft-com:office:office" xmlns:r="http://schemas.openxmlformats.org/officeDocument/2006/relationships" xmlns:m="http://schemas.openxmlformats.org/officeDocument/2006/math" xmlns:v="urn:schemas-microsoft-com:vml" xmlns:wp14="http://schemas.microsoft.com/office/word/2010/wordprocessingDrawing" xmlns:wp="http://schemas.openxmlformats.org/drawingml/2006/wordprocessingDrawing" xmlns:w10="urn:schemas-microsoft-com:office:word" xmlns:w="http://schemas.openxmlformats.org/wordprocessingml/2006/main" xmlns:w14="http://schemas.microsoft.com/office/word/2010/wordml" xmlns:w15="http://schemas.microsoft.com/office/word/2012/wordml" xmlns:wpg="http://schemas.microsoft.com/office/word/2010/wordprocessingGroup" xmlns:wpi="http://schemas.microsoft.com/office/word/2010/wordprocessingInk" xmlns:wne="http://schemas.microsoft.com/office/word/2006/wordml" xmlns:wps="http://schemas.microsoft.com/office/word/2010/wordprocessingShape" mc:Ignorable="w14 w15 wp14">
   <w:body>
     <w:p>
+      <w:pPr>
+        <w:rPr>
+          <w:sz w:val="36"/>
+          <w:szCs w:val="36"/>
+        </w:rPr>
+      </w:pPr>
+      <w:bookmarkStart w:id="0" w:name="_GoBack"/>
       <w:r>
+        <w:rPr>
+          <w:sz w:val="36"/>
+          <w:szCs w:val="36"/>
+        </w:rPr>
+        <w:t>Develop-</w:t>
+      </w:r>
+      <w:r>
+        <w:rPr>
+          <w:sz w:val="36"/>
+          <w:szCs w:val="36"/>
+        </w:rPr>
         <w:t>Video provides a powerful way to help you prove your point. When you click Online Video, you can paste in the embed code for the video you want to add.</w:t>
       </w:r>
     </w:p>
-    <w:p>
-      <w:bookmarkStart w:id="0" w:name="_GoBack"/>
-      <w:bookmarkEnd w:id="0"/>
-    </w:p>
+    <w:bookmarkEnd w:id="0"/>
+    <w:p/>
     <w:p/>
     <w:p>
       <w:r>

</xml_diff>